<commit_message>
routine additions to notebook and Word doc
</commit_message>
<xml_diff>
--- a/Google Colab - Data Wrangling with Python.docx
+++ b/Google Colab - Data Wrangling with Python.docx
@@ -84,10 +84,7 @@
         <w:t>Google Colab</w:t>
       </w:r>
       <w:r>
-        <w:t xml:space="preserve"> makes it especially </w:t>
-      </w:r>
-      <w:r>
-        <w:t>easy for a novice to jump in and use Python for data wrangling and analytics.</w:t>
+        <w:t xml:space="preserve"> makes it especially easy for a novice to jump in and use Python for data wrangling and analytics.</w:t>
       </w:r>
       <w:r>
         <w:t xml:space="preserve"> This paper dovetails with a</w:t>
@@ -678,7 +675,16 @@
           <w:sz w:val="20"/>
           <w:szCs w:val="24"/>
         </w:rPr>
-        <w:t>three different tools:</w:t>
+        <w:t>three</w:t>
+      </w:r>
+      <w:r>
+        <w:rPr>
+          <w:rFonts w:eastAsiaTheme="minorHAnsi" w:cstheme="minorBidi"/>
+          <w:b w:val="0"/>
+          <w:sz w:val="20"/>
+          <w:szCs w:val="24"/>
+        </w:rPr>
+        <w:t xml:space="preserve"> different tools:</w:t>
       </w:r>
     </w:p>
     <w:p>
@@ -789,7 +795,7 @@
           <w:sz w:val="20"/>
           <w:szCs w:val="24"/>
         </w:rPr>
-        <w:t>Python</w:t>
+        <w:t xml:space="preserve">Spreadsheet </w:t>
       </w:r>
       <w:r>
         <w:rPr>
@@ -798,7 +804,293 @@
           <w:sz w:val="20"/>
           <w:szCs w:val="24"/>
         </w:rPr>
+        <w:t>or datab</w:t>
+      </w:r>
+      <w:r>
+        <w:rPr>
+          <w:rFonts w:eastAsiaTheme="minorHAnsi" w:cstheme="minorBidi"/>
+          <w:b w:val="0"/>
+          <w:sz w:val="20"/>
+          <w:szCs w:val="24"/>
+        </w:rPr>
+        <w:t>a</w:t>
+      </w:r>
+      <w:r>
+        <w:rPr>
+          <w:rFonts w:eastAsiaTheme="minorHAnsi" w:cstheme="minorBidi"/>
+          <w:b w:val="0"/>
+          <w:sz w:val="20"/>
+          <w:szCs w:val="24"/>
+        </w:rPr>
+        <w:t xml:space="preserve">se </w:t>
+      </w:r>
+      <w:r>
+        <w:rPr>
+          <w:rFonts w:eastAsiaTheme="minorHAnsi" w:cstheme="minorBidi"/>
+          <w:b w:val="0"/>
+          <w:sz w:val="20"/>
+          <w:szCs w:val="24"/>
+        </w:rPr>
+        <w:t>prog</w:t>
+      </w:r>
+      <w:r>
+        <w:rPr>
+          <w:rFonts w:eastAsiaTheme="minorHAnsi" w:cstheme="minorBidi"/>
+          <w:b w:val="0"/>
+          <w:sz w:val="20"/>
+          <w:szCs w:val="24"/>
+        </w:rPr>
+        <w:t xml:space="preserve">ram for </w:t>
+      </w:r>
+      <w:r>
+        <w:rPr>
+          <w:rFonts w:eastAsiaTheme="minorHAnsi" w:cstheme="minorBidi"/>
+          <w:b w:val="0"/>
+          <w:sz w:val="20"/>
+          <w:szCs w:val="24"/>
+        </w:rPr>
+        <w:t>analyzing</w:t>
+      </w:r>
+      <w:r>
+        <w:rPr>
+          <w:rFonts w:eastAsiaTheme="minorHAnsi" w:cstheme="minorBidi"/>
+          <w:b w:val="0"/>
+          <w:sz w:val="20"/>
+          <w:szCs w:val="24"/>
+        </w:rPr>
+        <w:t xml:space="preserve"> results.</w:t>
+      </w:r>
+    </w:p>
+    <w:p>
+      <w:pPr>
+        <w:pStyle w:val="Heading2"/>
+        <w:spacing w:before="240" w:after="120"/>
+        <w:contextualSpacing w:val="0"/>
+        <w:rPr>
+          <w:rFonts w:eastAsiaTheme="minorHAnsi" w:cstheme="minorBidi"/>
+          <w:b w:val="0"/>
+          <w:sz w:val="20"/>
+          <w:szCs w:val="24"/>
+        </w:rPr>
+      </w:pPr>
+      <w:r>
+        <w:rPr>
+          <w:rFonts w:eastAsiaTheme="minorHAnsi" w:cstheme="minorBidi"/>
+          <w:b w:val="0"/>
+          <w:sz w:val="20"/>
+          <w:szCs w:val="24"/>
+        </w:rPr>
+        <w:t>A</w:t>
+      </w:r>
+      <w:r>
+        <w:rPr>
+          <w:rFonts w:eastAsiaTheme="minorHAnsi" w:cstheme="minorBidi"/>
+          <w:b w:val="0"/>
+          <w:sz w:val="20"/>
+          <w:szCs w:val="24"/>
+        </w:rPr>
+        <w:t>s a</w:t>
+      </w:r>
+      <w:r>
+        <w:rPr>
+          <w:rFonts w:eastAsiaTheme="minorHAnsi" w:cstheme="minorBidi"/>
+          <w:b w:val="0"/>
+          <w:sz w:val="20"/>
+          <w:szCs w:val="24"/>
+        </w:rPr>
+        <w:t xml:space="preserve"> novice user</w:t>
+      </w:r>
+      <w:r>
+        <w:rPr>
+          <w:rFonts w:eastAsiaTheme="minorHAnsi" w:cstheme="minorBidi"/>
+          <w:b w:val="0"/>
+          <w:sz w:val="20"/>
+          <w:szCs w:val="24"/>
+        </w:rPr>
+        <w:t>, you</w:t>
+      </w:r>
+      <w:r>
+        <w:rPr>
+          <w:rFonts w:eastAsiaTheme="minorHAnsi" w:cstheme="minorBidi"/>
+          <w:b w:val="0"/>
+          <w:sz w:val="20"/>
+          <w:szCs w:val="24"/>
+        </w:rPr>
+        <w:t xml:space="preserve"> will want to spend as li</w:t>
+      </w:r>
+      <w:r>
+        <w:rPr>
+          <w:rFonts w:eastAsiaTheme="minorHAnsi" w:cstheme="minorBidi"/>
+          <w:b w:val="0"/>
+          <w:sz w:val="20"/>
+          <w:szCs w:val="24"/>
+        </w:rPr>
+        <w:t xml:space="preserve">ttle money as possible, especially since this will </w:t>
+      </w:r>
+      <w:r>
+        <w:rPr>
+          <w:rFonts w:eastAsiaTheme="minorHAnsi" w:cstheme="minorBidi"/>
+          <w:b w:val="0"/>
+          <w:sz w:val="20"/>
+          <w:szCs w:val="24"/>
+        </w:rPr>
+        <w:t xml:space="preserve">likely </w:t>
+      </w:r>
+      <w:r>
+        <w:rPr>
+          <w:rFonts w:eastAsiaTheme="minorHAnsi" w:cstheme="minorBidi"/>
+          <w:b w:val="0"/>
+          <w:sz w:val="20"/>
+          <w:szCs w:val="24"/>
+        </w:rPr>
+        <w:t xml:space="preserve">be an unbudgeted expense. </w:t>
+      </w:r>
+      <w:r>
+        <w:rPr>
+          <w:rFonts w:eastAsiaTheme="minorHAnsi" w:cstheme="minorBidi"/>
+          <w:b w:val="0"/>
+          <w:sz w:val="20"/>
+          <w:szCs w:val="24"/>
+        </w:rPr>
+        <w:t>I will focuse on free software</w:t>
+      </w:r>
+      <w:r>
+        <w:rPr>
+          <w:rFonts w:eastAsiaTheme="minorHAnsi" w:cstheme="minorBidi"/>
+          <w:b w:val="0"/>
+          <w:sz w:val="20"/>
+          <w:szCs w:val="24"/>
+        </w:rPr>
+        <w:t xml:space="preserve">. Most likely, </w:t>
+      </w:r>
+      <w:r>
+        <w:rPr>
+          <w:rFonts w:eastAsiaTheme="minorHAnsi" w:cstheme="minorBidi"/>
+          <w:b w:val="0"/>
+          <w:sz w:val="20"/>
+          <w:szCs w:val="24"/>
+        </w:rPr>
+        <w:t>you already have MS Excel available. If not, Google sheets is available for free</w:t>
+      </w:r>
+      <w:r>
+        <w:rPr>
+          <w:rFonts w:eastAsiaTheme="minorHAnsi" w:cstheme="minorBidi"/>
+          <w:b w:val="0"/>
+          <w:sz w:val="20"/>
+          <w:szCs w:val="24"/>
+        </w:rPr>
         <w:t>.</w:t>
+      </w:r>
+    </w:p>
+    <w:p>
+      <w:pPr>
+        <w:pStyle w:val="Heading2"/>
+        <w:spacing w:before="120" w:after="120"/>
+        <w:rPr>
+          <w:rFonts w:eastAsiaTheme="minorHAnsi" w:cstheme="minorBidi"/>
+          <w:b w:val="0"/>
+          <w:sz w:val="20"/>
+          <w:szCs w:val="24"/>
+        </w:rPr>
+      </w:pPr>
+      <w:r>
+        <w:rPr>
+          <w:rFonts w:eastAsiaTheme="minorHAnsi" w:cstheme="minorBidi"/>
+          <w:b w:val="0"/>
+          <w:sz w:val="20"/>
+          <w:szCs w:val="24"/>
+        </w:rPr>
+        <w:t>Notebook++ is a well-known text edit</w:t>
+      </w:r>
+      <w:r>
+        <w:rPr>
+          <w:rFonts w:eastAsiaTheme="minorHAnsi" w:cstheme="minorBidi"/>
+          <w:b w:val="0"/>
+          <w:sz w:val="20"/>
+          <w:szCs w:val="24"/>
+        </w:rPr>
+        <w:t xml:space="preserve">or </w:t>
+      </w:r>
+      <w:r>
+        <w:rPr>
+          <w:rFonts w:eastAsiaTheme="minorHAnsi" w:cstheme="minorBidi"/>
+          <w:b w:val="0"/>
+          <w:sz w:val="20"/>
+          <w:szCs w:val="24"/>
+        </w:rPr>
+        <w:t>that is free, "</w:t>
+      </w:r>
+      <w:r>
+        <w:rPr>
+          <w:rFonts w:eastAsiaTheme="minorHAnsi" w:cstheme="minorBidi"/>
+          <w:b w:val="0"/>
+          <w:sz w:val="20"/>
+          <w:szCs w:val="24"/>
+        </w:rPr>
+        <w:t xml:space="preserve">as in </w:t>
+      </w:r>
+      <w:r>
+        <w:rPr>
+          <w:rFonts w:eastAsiaTheme="minorHAnsi" w:cstheme="minorBidi"/>
+          <w:b w:val="0"/>
+          <w:sz w:val="20"/>
+          <w:szCs w:val="24"/>
+        </w:rPr>
+        <w:t>'</w:t>
+      </w:r>
+      <w:r>
+        <w:rPr>
+          <w:rFonts w:eastAsiaTheme="minorHAnsi" w:cstheme="minorBidi"/>
+          <w:b w:val="0"/>
+          <w:sz w:val="20"/>
+          <w:szCs w:val="24"/>
+        </w:rPr>
+        <w:t>free speech</w:t>
+      </w:r>
+      <w:r>
+        <w:rPr>
+          <w:rFonts w:eastAsiaTheme="minorHAnsi" w:cstheme="minorBidi"/>
+          <w:b w:val="0"/>
+          <w:sz w:val="20"/>
+          <w:szCs w:val="24"/>
+        </w:rPr>
+        <w:t>'</w:t>
+      </w:r>
+      <w:r>
+        <w:rPr>
+          <w:rFonts w:eastAsiaTheme="minorHAnsi" w:cstheme="minorBidi"/>
+          <w:b w:val="0"/>
+          <w:sz w:val="20"/>
+          <w:szCs w:val="24"/>
+        </w:rPr>
+        <w:t xml:space="preserve"> and also as in </w:t>
+      </w:r>
+      <w:r>
+        <w:rPr>
+          <w:rFonts w:eastAsiaTheme="minorHAnsi" w:cstheme="minorBidi"/>
+          <w:b w:val="0"/>
+          <w:sz w:val="20"/>
+          <w:szCs w:val="24"/>
+        </w:rPr>
+        <w:t>'</w:t>
+      </w:r>
+      <w:r>
+        <w:rPr>
+          <w:rFonts w:eastAsiaTheme="minorHAnsi" w:cstheme="minorBidi"/>
+          <w:b w:val="0"/>
+          <w:sz w:val="20"/>
+          <w:szCs w:val="24"/>
+        </w:rPr>
+        <w:t>free beer</w:t>
+      </w:r>
+      <w:r>
+        <w:rPr>
+          <w:rFonts w:eastAsiaTheme="minorHAnsi" w:cstheme="minorBidi"/>
+          <w:b w:val="0"/>
+          <w:sz w:val="20"/>
+          <w:szCs w:val="24"/>
+        </w:rPr>
+        <w:t>'."</w:t>
       </w:r>
       <w:r>
         <w:rPr>
@@ -810,22 +1102,15 @@
         </w:rPr>
         <w:endnoteReference w:id="1"/>
       </w:r>
-    </w:p>
-    <w:p>
-      <w:pPr>
-        <w:pStyle w:val="Heading2"/>
-        <w:numPr>
-          <w:ilvl w:val="0"/>
-          <w:numId w:val="12"/>
-        </w:numPr>
-        <w:spacing w:before="120" w:after="120"/>
+      <w:r>
         <w:rPr>
           <w:rFonts w:eastAsiaTheme="minorHAnsi" w:cstheme="minorBidi"/>
           <w:b w:val="0"/>
           <w:sz w:val="20"/>
           <w:szCs w:val="24"/>
         </w:rPr>
-      </w:pPr>
+        <w:t xml:space="preserve"> </w:t>
+      </w:r>
       <w:r>
         <w:rPr>
           <w:rFonts w:eastAsiaTheme="minorHAnsi" w:cstheme="minorBidi"/>
@@ -833,7 +1118,7 @@
           <w:sz w:val="20"/>
           <w:szCs w:val="24"/>
         </w:rPr>
-        <w:t xml:space="preserve">Spreadsheet </w:t>
+        <w:t xml:space="preserve">Notepad++ is one of two </w:t>
       </w:r>
       <w:r>
         <w:rPr>
@@ -842,7 +1127,16 @@
           <w:sz w:val="20"/>
           <w:szCs w:val="24"/>
         </w:rPr>
-        <w:t>or datab</w:t>
+        <w:t xml:space="preserve">eidtors that can be used with </w:t>
+      </w:r>
+      <w:r>
+        <w:rPr>
+          <w:rFonts w:eastAsiaTheme="minorHAnsi" w:cstheme="minorBidi"/>
+          <w:bCs/>
+          <w:sz w:val="20"/>
+          <w:szCs w:val="24"/>
+        </w:rPr>
+        <w:t>git</w:t>
       </w:r>
       <w:r>
         <w:rPr>
@@ -851,7 +1145,7 @@
           <w:sz w:val="20"/>
           <w:szCs w:val="24"/>
         </w:rPr>
-        <w:t>a</w:t>
+        <w:t xml:space="preserve"> </w:t>
       </w:r>
       <w:r>
         <w:rPr>
@@ -860,7 +1154,16 @@
           <w:sz w:val="20"/>
           <w:szCs w:val="24"/>
         </w:rPr>
-        <w:t xml:space="preserve">se </w:t>
+        <w:t xml:space="preserve">for </w:t>
+      </w:r>
+      <w:r>
+        <w:rPr>
+          <w:rFonts w:eastAsiaTheme="minorHAnsi" w:cstheme="minorBidi"/>
+          <w:bCs/>
+          <w:sz w:val="20"/>
+          <w:szCs w:val="24"/>
+        </w:rPr>
+        <w:t>git commit</w:t>
       </w:r>
       <w:r>
         <w:rPr>
@@ -869,329 +1172,6 @@
           <w:sz w:val="20"/>
           <w:szCs w:val="24"/>
         </w:rPr>
-        <w:t>prog</w:t>
-      </w:r>
-      <w:r>
-        <w:rPr>
-          <w:rFonts w:eastAsiaTheme="minorHAnsi" w:cstheme="minorBidi"/>
-          <w:b w:val="0"/>
-          <w:sz w:val="20"/>
-          <w:szCs w:val="24"/>
-        </w:rPr>
-        <w:t xml:space="preserve">ram for </w:t>
-      </w:r>
-      <w:r>
-        <w:rPr>
-          <w:rFonts w:eastAsiaTheme="minorHAnsi" w:cstheme="minorBidi"/>
-          <w:b w:val="0"/>
-          <w:sz w:val="20"/>
-          <w:szCs w:val="24"/>
-        </w:rPr>
-        <w:t>analyzing</w:t>
-      </w:r>
-      <w:r>
-        <w:rPr>
-          <w:rFonts w:eastAsiaTheme="minorHAnsi" w:cstheme="minorBidi"/>
-          <w:b w:val="0"/>
-          <w:sz w:val="20"/>
-          <w:szCs w:val="24"/>
-        </w:rPr>
-        <w:t xml:space="preserve"> results.</w:t>
-      </w:r>
-    </w:p>
-    <w:p>
-      <w:pPr>
-        <w:pStyle w:val="Heading2"/>
-        <w:spacing w:before="240" w:after="120"/>
-        <w:contextualSpacing w:val="0"/>
-        <w:rPr>
-          <w:rFonts w:eastAsiaTheme="minorHAnsi" w:cstheme="minorBidi"/>
-          <w:b w:val="0"/>
-          <w:sz w:val="20"/>
-          <w:szCs w:val="24"/>
-        </w:rPr>
-      </w:pPr>
-      <w:r>
-        <w:rPr>
-          <w:rFonts w:eastAsiaTheme="minorHAnsi" w:cstheme="minorBidi"/>
-          <w:b w:val="0"/>
-          <w:sz w:val="20"/>
-          <w:szCs w:val="24"/>
-        </w:rPr>
-        <w:t>A</w:t>
-      </w:r>
-      <w:r>
-        <w:rPr>
-          <w:rFonts w:eastAsiaTheme="minorHAnsi" w:cstheme="minorBidi"/>
-          <w:b w:val="0"/>
-          <w:sz w:val="20"/>
-          <w:szCs w:val="24"/>
-        </w:rPr>
-        <w:t>s a</w:t>
-      </w:r>
-      <w:r>
-        <w:rPr>
-          <w:rFonts w:eastAsiaTheme="minorHAnsi" w:cstheme="minorBidi"/>
-          <w:b w:val="0"/>
-          <w:sz w:val="20"/>
-          <w:szCs w:val="24"/>
-        </w:rPr>
-        <w:t xml:space="preserve"> novice user</w:t>
-      </w:r>
-      <w:r>
-        <w:rPr>
-          <w:rFonts w:eastAsiaTheme="minorHAnsi" w:cstheme="minorBidi"/>
-          <w:b w:val="0"/>
-          <w:sz w:val="20"/>
-          <w:szCs w:val="24"/>
-        </w:rPr>
-        <w:t>, you</w:t>
-      </w:r>
-      <w:r>
-        <w:rPr>
-          <w:rFonts w:eastAsiaTheme="minorHAnsi" w:cstheme="minorBidi"/>
-          <w:b w:val="0"/>
-          <w:sz w:val="20"/>
-          <w:szCs w:val="24"/>
-        </w:rPr>
-        <w:t xml:space="preserve"> will want to spend as li</w:t>
-      </w:r>
-      <w:r>
-        <w:rPr>
-          <w:rFonts w:eastAsiaTheme="minorHAnsi" w:cstheme="minorBidi"/>
-          <w:b w:val="0"/>
-          <w:sz w:val="20"/>
-          <w:szCs w:val="24"/>
-        </w:rPr>
-        <w:t xml:space="preserve">ttle money as possible, especially since this will be an unbudgeted expense. </w:t>
-      </w:r>
-      <w:r>
-        <w:rPr>
-          <w:rFonts w:eastAsiaTheme="minorHAnsi" w:cstheme="minorBidi"/>
-          <w:b w:val="0"/>
-          <w:sz w:val="20"/>
-          <w:szCs w:val="24"/>
-        </w:rPr>
-        <w:t>I will focuse on free software</w:t>
-      </w:r>
-      <w:r>
-        <w:rPr>
-          <w:rFonts w:eastAsiaTheme="minorHAnsi" w:cstheme="minorBidi"/>
-          <w:b w:val="0"/>
-          <w:sz w:val="20"/>
-          <w:szCs w:val="24"/>
-        </w:rPr>
-        <w:t xml:space="preserve">. Most likely, </w:t>
-      </w:r>
-      <w:r>
-        <w:rPr>
-          <w:rFonts w:eastAsiaTheme="minorHAnsi" w:cstheme="minorBidi"/>
-          <w:b w:val="0"/>
-          <w:sz w:val="20"/>
-          <w:szCs w:val="24"/>
-        </w:rPr>
-        <w:t>you already have MS Excel available. If not, Google sheets is available for free</w:t>
-      </w:r>
-      <w:r>
-        <w:rPr>
-          <w:rFonts w:eastAsiaTheme="minorHAnsi" w:cstheme="minorBidi"/>
-          <w:b w:val="0"/>
-          <w:sz w:val="20"/>
-          <w:szCs w:val="24"/>
-        </w:rPr>
-        <w:t>.</w:t>
-      </w:r>
-    </w:p>
-    <w:p>
-      <w:pPr>
-        <w:pStyle w:val="Heading2"/>
-        <w:spacing w:before="120" w:after="120"/>
-        <w:rPr>
-          <w:rFonts w:eastAsiaTheme="minorHAnsi" w:cstheme="minorBidi"/>
-          <w:b w:val="0"/>
-          <w:sz w:val="20"/>
-          <w:szCs w:val="24"/>
-        </w:rPr>
-      </w:pPr>
-      <w:r>
-        <w:rPr>
-          <w:rFonts w:eastAsiaTheme="minorHAnsi" w:cstheme="minorBidi"/>
-          <w:b w:val="0"/>
-          <w:sz w:val="20"/>
-          <w:szCs w:val="24"/>
-        </w:rPr>
-        <w:t>Notebook++ is a well-known text edit</w:t>
-      </w:r>
-      <w:r>
-        <w:rPr>
-          <w:rFonts w:eastAsiaTheme="minorHAnsi" w:cstheme="minorBidi"/>
-          <w:b w:val="0"/>
-          <w:sz w:val="20"/>
-          <w:szCs w:val="24"/>
-        </w:rPr>
-        <w:t xml:space="preserve">or </w:t>
-      </w:r>
-      <w:r>
-        <w:rPr>
-          <w:rFonts w:eastAsiaTheme="minorHAnsi" w:cstheme="minorBidi"/>
-          <w:b w:val="0"/>
-          <w:sz w:val="20"/>
-          <w:szCs w:val="24"/>
-        </w:rPr>
-        <w:t>that is free, "</w:t>
-      </w:r>
-      <w:r>
-        <w:rPr>
-          <w:rFonts w:eastAsiaTheme="minorHAnsi" w:cstheme="minorBidi"/>
-          <w:b w:val="0"/>
-          <w:sz w:val="20"/>
-          <w:szCs w:val="24"/>
-        </w:rPr>
-        <w:t xml:space="preserve">as in </w:t>
-      </w:r>
-      <w:r>
-        <w:rPr>
-          <w:rFonts w:eastAsiaTheme="minorHAnsi" w:cstheme="minorBidi"/>
-          <w:b w:val="0"/>
-          <w:sz w:val="20"/>
-          <w:szCs w:val="24"/>
-        </w:rPr>
-        <w:t>'</w:t>
-      </w:r>
-      <w:r>
-        <w:rPr>
-          <w:rFonts w:eastAsiaTheme="minorHAnsi" w:cstheme="minorBidi"/>
-          <w:b w:val="0"/>
-          <w:sz w:val="20"/>
-          <w:szCs w:val="24"/>
-        </w:rPr>
-        <w:t>free speech</w:t>
-      </w:r>
-      <w:r>
-        <w:rPr>
-          <w:rFonts w:eastAsiaTheme="minorHAnsi" w:cstheme="minorBidi"/>
-          <w:b w:val="0"/>
-          <w:sz w:val="20"/>
-          <w:szCs w:val="24"/>
-        </w:rPr>
-        <w:t>'</w:t>
-      </w:r>
-      <w:r>
-        <w:rPr>
-          <w:rFonts w:eastAsiaTheme="minorHAnsi" w:cstheme="minorBidi"/>
-          <w:b w:val="0"/>
-          <w:sz w:val="20"/>
-          <w:szCs w:val="24"/>
-        </w:rPr>
-        <w:t xml:space="preserve"> and also as in </w:t>
-      </w:r>
-      <w:r>
-        <w:rPr>
-          <w:rFonts w:eastAsiaTheme="minorHAnsi" w:cstheme="minorBidi"/>
-          <w:b w:val="0"/>
-          <w:sz w:val="20"/>
-          <w:szCs w:val="24"/>
-        </w:rPr>
-        <w:t>'</w:t>
-      </w:r>
-      <w:r>
-        <w:rPr>
-          <w:rFonts w:eastAsiaTheme="minorHAnsi" w:cstheme="minorBidi"/>
-          <w:b w:val="0"/>
-          <w:sz w:val="20"/>
-          <w:szCs w:val="24"/>
-        </w:rPr>
-        <w:t>free beer</w:t>
-      </w:r>
-      <w:r>
-        <w:rPr>
-          <w:rFonts w:eastAsiaTheme="minorHAnsi" w:cstheme="minorBidi"/>
-          <w:b w:val="0"/>
-          <w:sz w:val="20"/>
-          <w:szCs w:val="24"/>
-        </w:rPr>
-        <w:t>'."</w:t>
-      </w:r>
-      <w:r>
-        <w:rPr>
-          <w:rStyle w:val="EndnoteReference"/>
-          <w:rFonts w:eastAsiaTheme="minorHAnsi" w:cstheme="minorBidi"/>
-          <w:b w:val="0"/>
-          <w:sz w:val="20"/>
-          <w:szCs w:val="24"/>
-        </w:rPr>
-        <w:endnoteReference w:id="2"/>
-      </w:r>
-      <w:r>
-        <w:rPr>
-          <w:rFonts w:eastAsiaTheme="minorHAnsi" w:cstheme="minorBidi"/>
-          <w:b w:val="0"/>
-          <w:sz w:val="20"/>
-          <w:szCs w:val="24"/>
-        </w:rPr>
-        <w:t xml:space="preserve"> </w:t>
-      </w:r>
-      <w:r>
-        <w:rPr>
-          <w:rFonts w:eastAsiaTheme="minorHAnsi" w:cstheme="minorBidi"/>
-          <w:b w:val="0"/>
-          <w:sz w:val="20"/>
-          <w:szCs w:val="24"/>
-        </w:rPr>
-        <w:t xml:space="preserve">Notepad++ is one of two </w:t>
-      </w:r>
-      <w:r>
-        <w:rPr>
-          <w:rFonts w:eastAsiaTheme="minorHAnsi" w:cstheme="minorBidi"/>
-          <w:b w:val="0"/>
-          <w:sz w:val="20"/>
-          <w:szCs w:val="24"/>
-        </w:rPr>
-        <w:t xml:space="preserve">eidtors that can be used with </w:t>
-      </w:r>
-      <w:r>
-        <w:rPr>
-          <w:rFonts w:eastAsiaTheme="minorHAnsi" w:cstheme="minorBidi"/>
-          <w:bCs/>
-          <w:sz w:val="20"/>
-          <w:szCs w:val="24"/>
-        </w:rPr>
-        <w:t>git</w:t>
-      </w:r>
-      <w:r>
-        <w:rPr>
-          <w:rFonts w:eastAsiaTheme="minorHAnsi" w:cstheme="minorBidi"/>
-          <w:b w:val="0"/>
-          <w:sz w:val="20"/>
-          <w:szCs w:val="24"/>
-        </w:rPr>
-        <w:t xml:space="preserve"> </w:t>
-      </w:r>
-      <w:r>
-        <w:rPr>
-          <w:rFonts w:eastAsiaTheme="minorHAnsi" w:cstheme="minorBidi"/>
-          <w:b w:val="0"/>
-          <w:sz w:val="20"/>
-          <w:szCs w:val="24"/>
-        </w:rPr>
-        <w:t xml:space="preserve">for </w:t>
-      </w:r>
-      <w:r>
-        <w:rPr>
-          <w:rFonts w:eastAsiaTheme="minorHAnsi" w:cstheme="minorBidi"/>
-          <w:bCs/>
-          <w:sz w:val="20"/>
-          <w:szCs w:val="24"/>
-        </w:rPr>
-        <w:t>git commit</w:t>
-      </w:r>
-      <w:r>
-        <w:rPr>
-          <w:rFonts w:eastAsiaTheme="minorHAnsi" w:cstheme="minorBidi"/>
-          <w:b w:val="0"/>
-          <w:sz w:val="20"/>
-          <w:szCs w:val="24"/>
-        </w:rPr>
         <w:t xml:space="preserve"> messages.</w:t>
       </w:r>
     </w:p>
@@ -1213,125 +1193,303 @@
         <w:t>.</w:t>
       </w:r>
       <w:r>
+        <w:t xml:space="preserve"> and it is free of charge.</w:t>
+      </w:r>
+      <w:r>
         <w:rPr>
           <w:rStyle w:val="EndnoteReference"/>
         </w:rPr>
+        <w:endnoteReference w:id="2"/>
+      </w:r>
+      <w:r>
+        <w:t xml:space="preserve"> </w:t>
+      </w:r>
+      <w:r>
+        <w:t>However, it is complex and can be overwhelming for the novice.</w:t>
+      </w:r>
+      <w:r>
+        <w:t xml:space="preserve"> </w:t>
+      </w:r>
+      <w:r>
+        <w:t xml:space="preserve">Python is free, but </w:t>
+      </w:r>
+      <w:r>
+        <w:t>choosing and maintaining an installation package</w:t>
+      </w:r>
+      <w:r>
+        <w:t xml:space="preserve"> can also be overwhelming.</w:t>
+      </w:r>
+      <w:r>
+        <w:rPr>
+          <w:rStyle w:val="EndnoteReference"/>
+        </w:rPr>
         <w:endnoteReference w:id="3"/>
       </w:r>
       <w:r>
-        <w:t xml:space="preserve"> and it is free of charge. </w:t>
-      </w:r>
-      <w:r>
-        <w:t>However, it is complex and can be overwhelming for the novice.</w:t>
+        <w:t xml:space="preserve"> For these reasons, I recommen</w:t>
+      </w:r>
+      <w:r>
+        <w:t>d</w:t>
+      </w:r>
+      <w:r>
+        <w:t xml:space="preserve"> version 6 of Spyder, a dedicated Python</w:t>
+      </w:r>
+      <w:r>
+        <w:t xml:space="preserve"> IDE that installs</w:t>
+      </w:r>
+      <w:r>
+        <w:t xml:space="preserve"> Python as well (</w:t>
+      </w:r>
+      <w:r>
+        <w:t xml:space="preserve">but </w:t>
+      </w:r>
+      <w:r>
+        <w:t>only in v</w:t>
+      </w:r>
+      <w:r>
+        <w:t>. 6, the latest version available).</w:t>
+      </w:r>
+      <w:r>
+        <w:rPr>
+          <w:rStyle w:val="EndnoteReference"/>
+        </w:rPr>
+        <w:endnoteReference w:id="4"/>
+      </w:r>
+    </w:p>
+    <w:p>
+      <w:r>
+        <w:t xml:space="preserve">Or one </w:t>
+      </w:r>
+      <w:r>
+        <w:t>can use Jupyter</w:t>
+      </w:r>
+      <w:r>
+        <w:t>.</w:t>
+      </w:r>
+      <w:r>
+        <w:rPr>
+          <w:rStyle w:val="EndnoteReference"/>
+        </w:rPr>
+        <w:endnoteReference w:id="5"/>
       </w:r>
       <w:r>
         <w:t xml:space="preserve"> </w:t>
       </w:r>
       <w:r>
-        <w:t xml:space="preserve">Python is free, but </w:t>
-      </w:r>
-      <w:r>
-        <w:t>choosing and maintaining an installation package</w:t>
-      </w:r>
-      <w:r>
-        <w:t xml:space="preserve"> can also be overwhelming. For these reasons, I recommen</w:t>
-      </w:r>
-      <w:r>
-        <w:t>d</w:t>
-      </w:r>
-      <w:r>
-        <w:t xml:space="preserve"> version 6 of Spyder, a dedicated Python</w:t>
-      </w:r>
-      <w:r>
-        <w:t xml:space="preserve"> IDE that installs</w:t>
-      </w:r>
-      <w:r>
-        <w:t xml:space="preserve"> Python as well (only in v</w:t>
-      </w:r>
-      <w:r>
-        <w:t>. 6, the latest version available).</w:t>
+        <w:t xml:space="preserve">A Jupyter notebook </w:t>
+      </w:r>
+      <w:r>
+        <w:t xml:space="preserve">is hosted in a browser. It </w:t>
+      </w:r>
+      <w:r>
+        <w:t xml:space="preserve">consists of a series of </w:t>
+      </w:r>
+      <w:r>
+        <w:t xml:space="preserve">cells of which there are three types: code (Python), </w:t>
+      </w:r>
+      <w:r>
+        <w:t>Markdown (for text), and Raw (anything goes).</w:t>
+      </w:r>
+      <w:r>
+        <w:t xml:space="preserve"> </w:t>
+      </w:r>
+      <w:r>
+        <w:t xml:space="preserve">The code cells will run Python </w:t>
+      </w:r>
+      <w:r>
+        <w:t>and deliver output in a</w:t>
+      </w:r>
+      <w:r>
+        <w:t xml:space="preserve"> sub-cell that is created on the fly. </w:t>
+      </w:r>
+      <w:r>
+        <w:t xml:space="preserve">While some programmers use Jupyter as their IDE, </w:t>
+      </w:r>
+      <w:r>
+        <w:t>Jupyter still requires setting up Python on ones computer.</w:t>
+      </w:r>
+    </w:p>
+    <w:p>
+      <w:r>
+        <w:t>The best IDE choice for the novice is Google Colab</w:t>
+      </w:r>
+      <w:r>
+        <w:t xml:space="preserve"> with its Jupyter-style notebooks</w:t>
+      </w:r>
+      <w:r>
+        <w:t xml:space="preserve">. It is free and very </w:t>
+      </w:r>
+      <w:r>
+        <w:t>powerful</w:t>
+      </w:r>
+      <w:r>
+        <w:t xml:space="preserve"> and the only requirements are a browser and a Google account.</w:t>
       </w:r>
       <w:r>
         <w:rPr>
           <w:rStyle w:val="EndnoteReference"/>
         </w:rPr>
-        <w:endnoteReference w:id="4"/>
-      </w:r>
-    </w:p>
-    <w:p>
-      <w:r>
-        <w:t xml:space="preserve">Or one </w:t>
-      </w:r>
-      <w:r>
-        <w:t>can use Jupyter</w:t>
+        <w:endnoteReference w:id="6"/>
+      </w:r>
+    </w:p>
+    <w:p>
+      <w:r>
+        <w:t xml:space="preserve">The novice will also need a beginner's guide to Python. </w:t>
+      </w:r>
+      <w:r>
+        <w:t xml:space="preserve">Of those that are free of charge, </w:t>
+      </w:r>
+      <w:r>
+        <w:t>I recommend</w:t>
+      </w:r>
+      <w:r>
+        <w:t xml:space="preserve"> </w:t>
+      </w:r>
+      <w:r>
+        <w:rPr>
+          <w:i/>
+          <w:iCs/>
+        </w:rPr>
+        <w:t>Think Python</w:t>
+      </w:r>
+      <w:r>
+        <w:t xml:space="preserve"> by Allen B. Downey</w:t>
+      </w:r>
+      <w:r>
+        <w:t xml:space="preserve">. Dr Downey provides a free </w:t>
+      </w:r>
+      <w:r>
+        <w:t xml:space="preserve">pdf </w:t>
+      </w:r>
+      <w:r>
+        <w:t>of the 2</w:t>
+      </w:r>
+      <w:r>
+        <w:rPr>
+          <w:vertAlign w:val="superscript"/>
+        </w:rPr>
+        <w:t>nd</w:t>
+      </w:r>
+      <w:r>
+        <w:t xml:space="preserve"> edition of </w:t>
+      </w:r>
+      <w:r>
+        <w:t xml:space="preserve">on his </w:t>
+      </w:r>
+      <w:r>
+        <w:rPr>
+          <w:i/>
+          <w:iCs/>
+        </w:rPr>
+        <w:t>Green Tea Press</w:t>
+      </w:r>
+      <w:r>
+        <w:t xml:space="preserve"> website.</w:t>
+      </w:r>
+      <w:r>
+        <w:rPr>
+          <w:rStyle w:val="EndnoteReference"/>
+        </w:rPr>
+        <w:endnoteReference w:id="7"/>
+      </w:r>
+      <w:r>
+        <w:t xml:space="preserve"> However, </w:t>
+      </w:r>
+      <w:r>
+        <w:t xml:space="preserve">this </w:t>
+      </w:r>
+      <w:r>
+        <w:t xml:space="preserve">edition </w:t>
+      </w:r>
+      <w:r>
+        <w:t>was printed in 2015</w:t>
+      </w:r>
+      <w:r>
+        <w:t xml:space="preserve"> and is arguabl</w:t>
+      </w:r>
+      <w:r>
+        <w:t>y</w:t>
+      </w:r>
+      <w:r>
+        <w:t xml:space="preserve"> our of date</w:t>
       </w:r>
       <w:r>
         <w:t>.</w:t>
       </w:r>
       <w:r>
+        <w:t xml:space="preserve"> Fortunately, </w:t>
+      </w:r>
+      <w:r>
+        <w:t>a freely accessed 3</w:t>
+      </w:r>
+      <w:r>
+        <w:rPr>
+          <w:vertAlign w:val="superscript"/>
+        </w:rPr>
+        <w:t>rd</w:t>
+      </w:r>
+      <w:r>
+        <w:t xml:space="preserve"> edition is available online at </w:t>
+      </w:r>
+      <w:r>
+        <w:t>his GitHub repository</w:t>
+      </w:r>
+      <w:r>
+        <w:t>.</w:t>
+      </w:r>
+      <w:r>
         <w:rPr>
           <w:rStyle w:val="EndnoteReference"/>
         </w:rPr>
-        <w:endnoteReference w:id="5"/>
+        <w:endnoteReference w:id="8"/>
       </w:r>
       <w:r>
         <w:t xml:space="preserve"> </w:t>
       </w:r>
       <w:r>
-        <w:t xml:space="preserve">A Jupyter notebook </w:t>
-      </w:r>
-      <w:r>
-        <w:t xml:space="preserve">is hosted in a browser. It </w:t>
-      </w:r>
-      <w:r>
-        <w:t xml:space="preserve">consists of a series of </w:t>
-      </w:r>
-      <w:r>
-        <w:t xml:space="preserve">cells of which there are three types: code (Python), </w:t>
-      </w:r>
-      <w:r>
-        <w:t>Markdown (for text), and Raw (anything goes).</w:t>
-      </w:r>
-      <w:r>
-        <w:t xml:space="preserve"> </w:t>
-      </w:r>
-      <w:r>
-        <w:t xml:space="preserve">The code cells will run Python </w:t>
-      </w:r>
-      <w:r>
-        <w:t>and deliver output in a</w:t>
-      </w:r>
-      <w:r>
-        <w:t xml:space="preserve"> sub-cell that is created on the fly. </w:t>
-      </w:r>
-      <w:r>
-        <w:t xml:space="preserve">While some programmers use Jupyter as their IDE, </w:t>
-      </w:r>
-      <w:r>
-        <w:t>Jupyter still requires setting up Python on ones computer.</w:t>
-      </w:r>
-    </w:p>
-    <w:p>
-      <w:r>
-        <w:t>The best IDE choice for the novice is Google Colab</w:t>
-      </w:r>
-      <w:r>
-        <w:t xml:space="preserve"> with its Jupyter-style notebooks</w:t>
-      </w:r>
-      <w:r>
-        <w:t xml:space="preserve">. It is free and very </w:t>
-      </w:r>
-      <w:r>
-        <w:t>powerful</w:t>
-      </w:r>
-      <w:r>
-        <w:t xml:space="preserve"> and the only requirements are a browser and a Google account.</w:t>
-      </w:r>
-      <w:r>
-        <w:rPr>
-          <w:rStyle w:val="EndnoteReference"/>
-        </w:rPr>
-        <w:endnoteReference w:id="6"/>
+        <w:t xml:space="preserve">While </w:t>
+      </w:r>
+      <w:r>
+        <w:t>Downey</w:t>
+      </w:r>
+      <w:r>
+        <w:t xml:space="preserve"> encourages one to purchase a hardcopy of </w:t>
+      </w:r>
+      <w:r>
+        <w:t>the 3</w:t>
+      </w:r>
+      <w:r>
+        <w:rPr>
+          <w:vertAlign w:val="superscript"/>
+        </w:rPr>
+        <w:t>rd</w:t>
+      </w:r>
+      <w:r>
+        <w:t xml:space="preserve"> edition</w:t>
+      </w:r>
+      <w:r>
+        <w:t xml:space="preserve">, an HTML version of </w:t>
+      </w:r>
+      <w:r>
+        <w:t xml:space="preserve">the text can be viewed by clicking on the chapter headings in the left pane. Also, </w:t>
+      </w:r>
+      <w:r>
+        <w:t xml:space="preserve">in the center pane, under </w:t>
+      </w:r>
+      <w:r>
+        <w:t xml:space="preserve">"The notebooks" he provides links to </w:t>
+      </w:r>
+      <w:r>
+        <w:t xml:space="preserve">the chapters as </w:t>
+      </w:r>
+      <w:r>
+        <w:t xml:space="preserve">Colab </w:t>
+      </w:r>
+      <w:r>
+        <w:t>notebooks</w:t>
+      </w:r>
+      <w:r>
+        <w:t>.</w:t>
       </w:r>
     </w:p>
     <w:p>
@@ -1589,6 +1747,34 @@
     </w:tbl>
     <w:p>
       <w:pPr>
+        <w:tabs>
+          <w:tab w:val="left" w:pos="8640"/>
+          <w:tab w:val="left" w:pos="8730"/>
+        </w:tabs>
+        <w:spacing w:before="240"/>
+        <w:ind w:left="720" w:right="1080"/>
+        <w:rPr>
+          <w:i/>
+          <w:iCs/>
+        </w:rPr>
+      </w:pPr>
+      <w:r>
+        <w:rPr>
+          <w:i/>
+          <w:iCs/>
+        </w:rPr>
+        <w:t xml:space="preserve">Note </w:t>
+      </w:r>
+      <w:r>
+        <w:rPr>
+          <w:i/>
+          <w:iCs/>
+        </w:rPr>
+        <w:t>that Abalone Labs and Gottagetta Life are mythical entities; the names and identifiers for all individuals are fabricated from random values, as are the lab test results. The processing of these files is useful only for teaching purposes - any analysis of the results would be meaningless.</w:t>
+      </w:r>
+    </w:p>
+    <w:p>
+      <w:pPr>
         <w:spacing w:before="240"/>
       </w:pPr>
       <w:r>
@@ -1959,6 +2145,7 @@
         <w:spacing w:before="240"/>
       </w:pPr>
       <w:r>
+        <w:lastRenderedPageBreak/>
         <w:t>Appendix 2 contains t</w:t>
       </w:r>
       <w:r>
@@ -2141,7 +2328,6 @@
     </w:p>
     <w:p>
       <w:r>
-        <w:lastRenderedPageBreak/>
         <w:t xml:space="preserve">Once you are </w:t>
       </w:r>
       <w:r>
@@ -2200,7 +2386,7 @@
             <w:numFmt w:val="decimal"/>
           </w:endnotePr>
           <w:pgSz w:w="12240" w:h="15840"/>
-          <w:pgMar w:top="1152" w:right="1440" w:bottom="1152" w:left="1440" w:header="576" w:footer="576" w:gutter="0"/>
+          <w:pgMar w:top="1152" w:right="1170" w:bottom="1152" w:left="1440" w:header="576" w:footer="576" w:gutter="0"/>
           <w:cols w:space="720"/>
           <w:docGrid w:linePitch="360"/>
         </w:sectPr>
@@ -11971,30 +12157,100 @@
         <w:endnoteRef/>
       </w:r>
       <w:r>
-        <w:rPr>
-          <w:lang w:val="es-ES"/>
-        </w:rPr>
         <w:t xml:space="preserve"> </w:t>
       </w:r>
       <w:hyperlink r:id="rId1" w:history="1">
         <w:r>
           <w:rPr>
             <w:rStyle w:val="Hyperlink"/>
-            <w:lang w:val="es-ES"/>
+          </w:rPr>
+          <w:t>https://notepad-plus-plus.org/</w:t>
+        </w:r>
+      </w:hyperlink>
+      <w:r>
+        <w:t xml:space="preserve">. </w:t>
+      </w:r>
+      <w:r>
+        <w:t>A</w:t>
+      </w:r>
+      <w:r>
+        <w:t xml:space="preserve">ny individual, company, or government does not need any authorization to install notepad++ on any number of pcs they desire. </w:t>
+      </w:r>
+      <w:r>
+        <w:t>T</w:t>
+      </w:r>
+      <w:r>
+        <w:t>his software can be used free of charge in any environment, including commercial ones.</w:t>
+      </w:r>
+    </w:p>
+  </w:endnote>
+  <w:endnote w:id="2">
+    <w:p>
+      <w:pPr>
+        <w:pStyle w:val="EndnoteText"/>
+      </w:pPr>
+      <w:r>
+        <w:rPr>
+          <w:rStyle w:val="EndnoteReference"/>
+        </w:rPr>
+        <w:endnoteRef/>
+      </w:r>
+      <w:r>
+        <w:t xml:space="preserve"> </w:t>
+      </w:r>
+      <w:hyperlink r:id="rId2" w:history="1">
+        <w:r>
+          <w:rPr>
+            <w:rStyle w:val="Hyperlink"/>
+          </w:rPr>
+          <w:t>https://code.visualstudio.com/</w:t>
+        </w:r>
+      </w:hyperlink>
+      <w:r>
+        <w:t xml:space="preserve">. See </w:t>
+      </w:r>
+      <w:hyperlink r:id="rId3" w:history="1">
+        <w:r>
+          <w:rPr>
+            <w:rStyle w:val="Hyperlink"/>
+          </w:rPr>
+          <w:t>https://code.visualstudio.com/License</w:t>
+        </w:r>
+      </w:hyperlink>
+      <w:r>
+        <w:t xml:space="preserve"> for Microsoft's licensing terms. Supported programming languages include: Python, C++, C#, Java, Javascript, HTML, JSON, Typescript, YAML, PHP, Markdown, and Powershell.</w:t>
+      </w:r>
+    </w:p>
+  </w:endnote>
+  <w:endnote w:id="3">
+    <w:p>
+      <w:pPr>
+        <w:pStyle w:val="EndnoteText"/>
+      </w:pPr>
+      <w:r>
+        <w:rPr>
+          <w:rStyle w:val="EndnoteReference"/>
+        </w:rPr>
+        <w:endnoteRef/>
+      </w:r>
+      <w:r>
+        <w:t xml:space="preserve"> </w:t>
+      </w:r>
+      <w:hyperlink r:id="rId4" w:history="1">
+        <w:r>
+          <w:rPr>
+            <w:rStyle w:val="Hyperlink"/>
           </w:rPr>
           <w:t>https://www.python.org/</w:t>
         </w:r>
       </w:hyperlink>
       <w:r>
-        <w:rPr>
-          <w:lang w:val="es-ES"/>
-        </w:rPr>
         <w:t xml:space="preserve">. </w:t>
       </w:r>
       <w:r>
         <w:t xml:space="preserve">See </w:t>
       </w:r>
-      <w:hyperlink r:id="rId2" w:history="1">
+      <w:hyperlink r:id="rId5" w:anchor="terms-and-conditions-for-accessing-or-otherwise-using-python" w:history="1">
         <w:r>
           <w:rPr>
             <w:rStyle w:val="Hyperlink"/>
@@ -12004,104 +12260,6 @@
       </w:hyperlink>
       <w:r>
         <w:t>.</w:t>
-      </w:r>
-    </w:p>
-  </w:endnote>
-  <w:endnote w:id="2">
-    <w:p>
-      <w:pPr>
-        <w:pStyle w:val="EndnoteText"/>
-      </w:pPr>
-      <w:r>
-        <w:rPr>
-          <w:rStyle w:val="EndnoteReference"/>
-        </w:rPr>
-        <w:endnoteRef/>
-      </w:r>
-      <w:r>
-        <w:t xml:space="preserve"> </w:t>
-      </w:r>
-      <w:hyperlink r:id="rId3" w:history="1">
-        <w:r>
-          <w:rPr>
-            <w:rStyle w:val="Hyperlink"/>
-          </w:rPr>
-          <w:t>https://notepad-plus-plus.org/</w:t>
-        </w:r>
-      </w:hyperlink>
-      <w:r>
-        <w:t xml:space="preserve">. </w:t>
-      </w:r>
-      <w:r>
-        <w:t>A</w:t>
-      </w:r>
-      <w:r>
-        <w:t xml:space="preserve">ny individual, company, or government does not need any authorization to install notepad++ on any number of pcs they desire. </w:t>
-      </w:r>
-      <w:r>
-        <w:t>T</w:t>
-      </w:r>
-      <w:r>
-        <w:t>his software can be used free of charge in any environment, including commercial ones.</w:t>
-      </w:r>
-    </w:p>
-  </w:endnote>
-  <w:endnote w:id="3">
-    <w:p>
-      <w:pPr>
-        <w:pStyle w:val="EndnoteText"/>
-      </w:pPr>
-      <w:r>
-        <w:rPr>
-          <w:rStyle w:val="EndnoteReference"/>
-        </w:rPr>
-        <w:endnoteRef/>
-      </w:r>
-      <w:r>
-        <w:t xml:space="preserve"> </w:t>
-      </w:r>
-      <w:hyperlink r:id="rId4" w:history="1">
-        <w:r>
-          <w:rPr>
-            <w:rStyle w:val="Hyperlink"/>
-          </w:rPr>
-          <w:t>https://code.visualstudio.com/</w:t>
-        </w:r>
-      </w:hyperlink>
-      <w:r>
-        <w:t xml:space="preserve">. </w:t>
-      </w:r>
-      <w:r>
-        <w:t xml:space="preserve">See </w:t>
-      </w:r>
-      <w:hyperlink r:id="rId5" w:history="1">
-        <w:r>
-          <w:rPr>
-            <w:rStyle w:val="Hyperlink"/>
-          </w:rPr>
-          <w:t>https://code.visualstudio.com/License</w:t>
-        </w:r>
-      </w:hyperlink>
-      <w:r>
-        <w:t xml:space="preserve"> for Microsoft's licensing terms. Supported programming languages include: </w:t>
-      </w:r>
-      <w:r>
-        <w:t>Python, C++</w:t>
-      </w:r>
-      <w:r>
-        <w:t>, C</w:t>
-      </w:r>
-      <w:r>
-        <w:t xml:space="preserve">#, Java, Javascript, HTML, </w:t>
-      </w:r>
-      <w:r>
-        <w:t xml:space="preserve">JSON, Typescript, YAML, </w:t>
-      </w:r>
-      <w:r>
-        <w:t xml:space="preserve">PHP, Markdown, </w:t>
-      </w:r>
-      <w:r>
-        <w:t>and Powershell.</w:t>
       </w:r>
     </w:p>
   </w:endnote>
@@ -12180,19 +12338,7 @@
           <w:rPr>
             <w:rStyle w:val="Hyperlink"/>
           </w:rPr>
-          <w:t>modifie</w:t>
-        </w:r>
-        <w:r>
-          <w:rPr>
-            <w:rStyle w:val="Hyperlink"/>
-          </w:rPr>
-          <w:t>d</w:t>
-        </w:r>
-        <w:r>
-          <w:rPr>
-            <w:rStyle w:val="Hyperlink"/>
-          </w:rPr>
-          <w:t xml:space="preserve"> BSD license</w:t>
+          <w:t>modified BSD license</w:t>
         </w:r>
       </w:hyperlink>
       <w:r>
@@ -12256,6 +12402,60 @@
       </w:hyperlink>
       <w:r>
         <w:t xml:space="preserve"> for Google Colab's terms of service.</w:t>
+      </w:r>
+    </w:p>
+  </w:endnote>
+  <w:endnote w:id="7">
+    <w:p>
+      <w:pPr>
+        <w:pStyle w:val="EndnoteText"/>
+      </w:pPr>
+      <w:r>
+        <w:rPr>
+          <w:rStyle w:val="EndnoteReference"/>
+        </w:rPr>
+        <w:endnoteRef/>
+      </w:r>
+      <w:r>
+        <w:t xml:space="preserve"> </w:t>
+      </w:r>
+      <w:hyperlink r:id="rId11" w:history="1">
+        <w:r>
+          <w:rPr>
+            <w:rStyle w:val="Hyperlink"/>
+          </w:rPr>
+          <w:t>https://greenteapress.com/wp/think-python-2e/</w:t>
+        </w:r>
+      </w:hyperlink>
+      <w:r>
+        <w:t xml:space="preserve"> </w:t>
+      </w:r>
+    </w:p>
+  </w:endnote>
+  <w:endnote w:id="8">
+    <w:p>
+      <w:pPr>
+        <w:pStyle w:val="EndnoteText"/>
+      </w:pPr>
+      <w:r>
+        <w:rPr>
+          <w:rStyle w:val="EndnoteReference"/>
+        </w:rPr>
+        <w:endnoteRef/>
+      </w:r>
+      <w:r>
+        <w:t xml:space="preserve"> </w:t>
+      </w:r>
+      <w:hyperlink r:id="rId12" w:history="1">
+        <w:r>
+          <w:rPr>
+            <w:rStyle w:val="Hyperlink"/>
+          </w:rPr>
+          <w:t>https://allendowney.github.io/ThinkPython/index.html</w:t>
+        </w:r>
+      </w:hyperlink>
+      <w:r>
+        <w:t xml:space="preserve"> </w:t>
       </w:r>
     </w:p>
   </w:endnote>
@@ -12305,7 +12505,7 @@
       <w:rPr>
         <w:noProof/>
       </w:rPr>
-      <w:t>1/8/2026 9:54 AM</w:t>
+      <w:t>1/9/2026 5:42 AM</w:t>
     </w:r>
     <w:r>
       <w:fldChar w:fldCharType="end"/>
@@ -14139,6 +14339,7 @@
   <w:style w:type="character" w:default="1" w:styleId="DefaultParagraphFont">
     <w:name w:val="Default Paragraph Font"/>
     <w:uiPriority w:val="1"/>
+    <w:semiHidden/>
     <w:unhideWhenUsed/>
   </w:style>
   <w:style w:type="table" w:default="1" w:styleId="TableNormal">

</xml_diff>